<commit_message>
Sun API sunrise sunset ...
</commit_message>
<xml_diff>
--- a/Docs/recherche und Ideen.docx
+++ b/Docs/recherche und Ideen.docx
@@ -86,24 +86,53 @@
           <w:numId w:val="2"/>
         </w:numPr>
         <w:rPr>
-          <w:lang w:val="en-US"/>
-        </w:rPr>
-      </w:pPr>
-      <w:r>
-        <w:rPr>
+          <w:i/>
+          <w:lang w:val="en-US"/>
+        </w:rPr>
+      </w:pPr>
+      <w:bookmarkStart w:id="0" w:name="_GoBack"/>
+      <w:r>
+        <w:rPr>
+          <w:i/>
           <w:lang w:val="en-US"/>
         </w:rPr>
         <w:t xml:space="preserve">API </w:t>
       </w:r>
-      <w:hyperlink r:id="rId5" w:history="1">
-        <w:r>
-          <w:rPr>
-            <w:rStyle w:val="Hyperlink"/>
-            <w:lang w:val="en-US"/>
-          </w:rPr>
-          <w:t>https://www.sonnenverlauf.de/</w:t>
-        </w:r>
-      </w:hyperlink>
+      <w:r>
+        <w:rPr>
+          <w:i/>
+        </w:rPr>
+        <w:fldChar w:fldCharType="begin"/>
+      </w:r>
+      <w:r>
+        <w:rPr>
+          <w:i/>
+          <w:lang w:val="en-US"/>
+        </w:rPr>
+        <w:instrText xml:space="preserve"> HYPERLINK "https://www.sonnenverlauf.de/" </w:instrText>
+      </w:r>
+      <w:r>
+        <w:rPr>
+          <w:i/>
+        </w:rPr>
+        <w:fldChar w:fldCharType="separate"/>
+      </w:r>
+      <w:r>
+        <w:rPr>
+          <w:rStyle w:val="Hyperlink"/>
+          <w:i/>
+          <w:lang w:val="en-US"/>
+        </w:rPr>
+        <w:t>https://www.sonnenverlauf.de/</w:t>
+      </w:r>
+      <w:r>
+        <w:rPr>
+          <w:rStyle w:val="Hyperlink"/>
+          <w:i/>
+          <w:lang w:val="en-US"/>
+        </w:rPr>
+        <w:fldChar w:fldCharType="end"/>
+      </w:r>
     </w:p>
     <w:p>
       <w:pPr>
@@ -114,28 +143,40 @@
         </w:numPr>
         <w:rPr>
           <w:rStyle w:val="Hyperlink"/>
+          <w:i/>
           <w:color w:val="auto"/>
           <w:u w:val="none"/>
         </w:rPr>
       </w:pPr>
       <w:r>
+        <w:rPr>
+          <w:i/>
+        </w:rPr>
         <w:t xml:space="preserve">API </w:t>
       </w:r>
       <w:r>
+        <w:rPr>
+          <w:i/>
+        </w:rPr>
         <w:t>E</w:t>
       </w:r>
       <w:r>
+        <w:rPr>
+          <w:i/>
+        </w:rPr>
         <w:t xml:space="preserve">rklärung: </w:t>
       </w:r>
-      <w:hyperlink r:id="rId6" w:history="1">
+      <w:hyperlink r:id="rId5" w:history="1">
         <w:r>
           <w:rPr>
             <w:rStyle w:val="Hyperlink"/>
+            <w:i/>
           </w:rPr>
           <w:t>https://www.youtube.com/watch?v=bKfgiDo_AJ0&amp;feature=youtu.be</w:t>
         </w:r>
       </w:hyperlink>
     </w:p>
+    <w:bookmarkEnd w:id="0"/>
     <w:p>
       <w:pPr>
         <w:pStyle w:val="Listenabsatz"/>
@@ -245,7 +286,7 @@
           <w:numId w:val="2"/>
         </w:numPr>
       </w:pPr>
-      <w:hyperlink r:id="rId7" w:history="1">
+      <w:hyperlink r:id="rId6" w:history="1">
         <w:r>
           <w:rPr>
             <w:rStyle w:val="Hyperlink"/>
@@ -274,7 +315,7 @@
           <w:numId w:val="2"/>
         </w:numPr>
       </w:pPr>
-      <w:hyperlink r:id="rId8" w:history="1">
+      <w:hyperlink r:id="rId7" w:history="1">
         <w:r>
           <w:rPr>
             <w:rStyle w:val="Hyperlink"/>
@@ -291,7 +332,7 @@
           <w:numId w:val="2"/>
         </w:numPr>
       </w:pPr>
-      <w:hyperlink r:id="rId9" w:history="1">
+      <w:hyperlink r:id="rId8" w:history="1">
         <w:r>
           <w:rPr>
             <w:rStyle w:val="Hyperlink"/>
@@ -332,8 +373,6 @@
           <w:lang w:val="en-US"/>
         </w:rPr>
       </w:pPr>
-      <w:bookmarkStart w:id="0" w:name="_GoBack"/>
-      <w:bookmarkEnd w:id="0"/>
       <w:r>
         <w:rPr>
           <w:lang w:val="en-US"/>
@@ -399,16 +438,34 @@
         </w:rPr>
         <w:t xml:space="preserve">: </w:t>
       </w:r>
-      <w:hyperlink r:id="rId10" w:history="1">
-        <w:r>
-          <w:rPr>
-            <w:rStyle w:val="Hyperlink"/>
-            <w:i/>
-            <w:lang w:val="en-US"/>
-          </w:rPr>
-          <w:t>https://developer.android.com/training/monitoring-device-state/battery-monitoring.html</w:t>
-        </w:r>
-      </w:hyperlink>
+      <w:r>
+        <w:fldChar w:fldCharType="begin"/>
+      </w:r>
+      <w:r>
+        <w:rPr>
+          <w:lang w:val="en-US"/>
+        </w:rPr>
+        <w:instrText xml:space="preserve"> HYPERLINK "https://developer.android.com/training/monitoring-device-state/battery-monitoring.html" </w:instrText>
+      </w:r>
+      <w:r>
+        <w:fldChar w:fldCharType="separate"/>
+      </w:r>
+      <w:r>
+        <w:rPr>
+          <w:rStyle w:val="Hyperlink"/>
+          <w:i/>
+          <w:lang w:val="en-US"/>
+        </w:rPr>
+        <w:t>https://developer.android.com/training/monitoring-device-state/battery-monitoring.html</w:t>
+      </w:r>
+      <w:r>
+        <w:rPr>
+          <w:rStyle w:val="Hyperlink"/>
+          <w:i/>
+          <w:lang w:val="en-US"/>
+        </w:rPr>
+        <w:fldChar w:fldCharType="end"/>
+      </w:r>
     </w:p>
     <w:p>
       <w:pPr>

</xml_diff>